<commit_message>
chore: add more info to text docx examples
</commit_message>
<xml_diff>
--- a/examples/text/text_template.docx
+++ b/examples/text/text_template.docx
@@ -19,11 +19,17 @@
       <w:pPr>
         <w:pStyle w:val="Normal"/>
         <w:spacing w:before="480" w:after="0"/>
-        <w:rPr/>
+        <w:rPr>
+          <w:b/>
+          <w:bCs/>
+        </w:rPr>
       </w:pPr>
       <w:r>
-        <w:rPr/>
-        <w:t>Simple text:</w:t>
+        <w:rPr>
+          <w:b/>
+          <w:bCs/>
+        </w:rPr>
+        <w:t>Simple text (title =&gt; required) / (summary =&gt; optional)</w:t>
       </w:r>
     </w:p>
     <w:p>
@@ -33,16 +39,6 @@
       </w:pPr>
       <w:r>
         <w:rPr/>
-      </w:r>
-    </w:p>
-    <w:p>
-      <w:pPr>
-        <w:pStyle w:val="Normal"/>
-        <w:rPr/>
-      </w:pPr>
-      <w:r>
-        <w:rPr/>
-        <w:t>{firstname}</w:t>
       </w:r>
     </w:p>
     <w:p>
@@ -58,12 +54,11 @@
     <w:p>
       <w:pPr>
         <w:pStyle w:val="Normal"/>
-        <w:spacing w:before="0" w:after="200"/>
         <w:rPr/>
       </w:pPr>
       <w:r>
         <w:rPr/>
-        <w:t>{description}</w:t>
+        <w:t>{summary}</w:t>
       </w:r>
     </w:p>
     <w:p>
@@ -80,11 +75,17 @@
       <w:pPr>
         <w:pStyle w:val="Normal"/>
         <w:spacing w:before="0" w:after="200"/>
-        <w:rPr/>
+        <w:rPr>
+          <w:b/>
+          <w:bCs/>
+        </w:rPr>
       </w:pPr>
       <w:r>
-        <w:rPr/>
-        <w:t>Text with objects:</w:t>
+        <w:rPr>
+          <w:b/>
+          <w:bCs/>
+        </w:rPr>
+        <w:t>Text with objects (firstname, lastname =&gt; required) / (description =&gt; optional):</w:t>
       </w:r>
     </w:p>
     <w:p>
@@ -95,15 +96,7 @@
       </w:pPr>
       <w:r>
         <w:rPr/>
-        <w:t>{author.</w:t>
-      </w:r>
-      <w:r>
-        <w:rPr/>
-        <w:t>fields</w:t>
-      </w:r>
-      <w:r>
-        <w:rPr/>
-        <w:t>.name}</w:t>
+        <w:t>{author_with_optional.fields.firstname}</w:t>
       </w:r>
     </w:p>
     <w:p>
@@ -114,15 +107,7 @@
       </w:pPr>
       <w:r>
         <w:rPr/>
-        <w:t>{author.</w:t>
-      </w:r>
-      <w:r>
-        <w:rPr/>
-        <w:t>fields</w:t>
-      </w:r>
-      <w:r>
-        <w:rPr/>
-        <w:t>.age}</w:t>
+        <w:t>{author_with_optional.fields.lastname}</w:t>
       </w:r>
     </w:p>
     <w:p>
@@ -133,15 +118,120 @@
       </w:pPr>
       <w:r>
         <w:rPr/>
-        <w:t>{author.</w:t>
+        <w:t>{author_with_optional.fields.age}</w:t>
+      </w:r>
+    </w:p>
+    <w:p>
+      <w:pPr>
+        <w:pStyle w:val="Normal"/>
+        <w:spacing w:before="0" w:after="200"/>
+        <w:rPr/>
+      </w:pPr>
+      <w:r>
+        <w:rPr/>
+        <w:t>{author_with_optional.fields.description}</w:t>
+        <w:br/>
+        <w:br/>
       </w:r>
       <w:r>
+        <w:rPr>
+          <w:b/>
+          <w:bCs/>
+        </w:rPr>
+        <w:t>Text with full optional object (since you describe author_full_optional as optional in your data structure, you have to assume that all subfields are optional):</w:t>
+      </w:r>
+    </w:p>
+    <w:p>
+      <w:pPr>
+        <w:pStyle w:val="Normal"/>
+        <w:spacing w:before="0" w:after="200"/>
         <w:rPr/>
-        <w:t>fields</w:t>
-      </w:r>
+      </w:pPr>
       <w:r>
         <w:rPr/>
-        <w:t>.description}</w:t>
+        <w:t>{author_full_optional.fields.firstname}</w:t>
+      </w:r>
+    </w:p>
+    <w:p>
+      <w:pPr>
+        <w:pStyle w:val="Normal"/>
+        <w:spacing w:before="0" w:after="200"/>
+        <w:rPr/>
+      </w:pPr>
+      <w:r>
+        <w:rPr/>
+        <w:t>{author_full_optional.lastname}</w:t>
+      </w:r>
+    </w:p>
+    <w:p>
+      <w:pPr>
+        <w:pStyle w:val="Normal"/>
+        <w:spacing w:before="0" w:after="200"/>
+        <w:rPr/>
+      </w:pPr>
+      <w:r>
+        <w:rPr/>
+        <w:t>{author_full_optional.description}</w:t>
+      </w:r>
+    </w:p>
+    <w:p>
+      <w:pPr>
+        <w:pStyle w:val="Normal"/>
+        <w:spacing w:before="0" w:after="200"/>
+        <w:rPr/>
+      </w:pPr>
+      <w:r>
+        <w:rPr/>
+      </w:r>
+    </w:p>
+    <w:p>
+      <w:pPr>
+        <w:pStyle w:val="Normal"/>
+        <w:spacing w:before="0" w:after="200"/>
+        <w:rPr>
+          <w:b/>
+          <w:bCs/>
+        </w:rPr>
+      </w:pPr>
+      <w:r>
+        <w:rPr>
+          <w:b/>
+          <w:bCs/>
+        </w:rPr>
+        <w:t>Text with full optional object and errors (Here the same example as previous one, you described author as optional BUT you described firstname subfield as required resulting an error if your skip to insert it in your data):</w:t>
+      </w:r>
+    </w:p>
+    <w:p>
+      <w:pPr>
+        <w:pStyle w:val="Normal"/>
+        <w:spacing w:before="0" w:after="200"/>
+        <w:rPr/>
+      </w:pPr>
+      <w:r>
+        <w:rPr/>
+        <w:t>{author_with_error.fields.firstname}</w:t>
+      </w:r>
+    </w:p>
+    <w:p>
+      <w:pPr>
+        <w:pStyle w:val="Normal"/>
+        <w:spacing w:before="0" w:after="200"/>
+        <w:rPr/>
+      </w:pPr>
+      <w:r>
+        <w:rPr/>
+        <w:t>{author_with_error.fields.lastname}</w:t>
+      </w:r>
+    </w:p>
+    <w:p>
+      <w:pPr>
+        <w:pStyle w:val="Normal"/>
+        <w:spacing w:before="0" w:after="200"/>
+        <w:rPr/>
+      </w:pPr>
+      <w:r>
+        <w:rPr/>
+        <w:t>{author_with_error.fields.description}</w:t>
       </w:r>
     </w:p>
     <w:sectPr>
@@ -1835,15 +1925,15 @@
       <w:szCs w:val="28"/>
     </w:rPr>
   </w:style>
-  <w:style w:type="paragraph" w:styleId="En-tteetpieddepageuser">
-    <w:name w:val="En-tête et pied de page (user)"/>
+  <w:style w:type="paragraph" w:styleId="En-tteetpieddepage">
+    <w:name w:val="En-tête et pied de page"/>
     <w:basedOn w:val="Normal"/>
     <w:qFormat/>
     <w:pPr/>
     <w:rPr/>
   </w:style>
-  <w:style w:type="paragraph" w:styleId="En-tteetpieddepage">
-    <w:name w:val="En-tête et pied de page"/>
+  <w:style w:type="paragraph" w:styleId="En-tteetpieddepageuser">
+    <w:name w:val="En-tête et pied de page (user)"/>
     <w:basedOn w:val="Normal"/>
     <w:qFormat/>
     <w:pPr/>
@@ -2225,7 +2315,7 @@
   </w:style>
   <w:style w:type="paragraph" w:styleId="IndexHeading">
     <w:name w:val="index heading"/>
-    <w:basedOn w:val="Titreuser"/>
+    <w:basedOn w:val="Titre"/>
     <w:pPr/>
     <w:rPr/>
   </w:style>
@@ -2243,8 +2333,8 @@
     </w:pPr>
     <w:rPr/>
   </w:style>
-  <w:style w:type="numbering" w:styleId="Pasdelisteuser" w:default="1">
-    <w:name w:val="Pas de liste (user)"/>
+  <w:style w:type="numbering" w:styleId="Pasdeliste" w:default="1">
+    <w:name w:val="Pas de liste"/>
     <w:uiPriority w:val="99"/>
     <w:semiHidden/>
     <w:unhideWhenUsed/>

</xml_diff>

<commit_message>
chore: clarification of the documentation for text examples
</commit_message>
<xml_diff>
--- a/examples/text/text_template.docx
+++ b/examples/text/text_template.docx
@@ -85,7 +85,7 @@
           <w:b/>
           <w:bCs/>
         </w:rPr>
-        <w:t>Text with objects (firstname, lastname =&gt; required) / (description =&gt; optional):</w:t>
+        <w:t>Text with objects (intro, chapter_1 =&gt; required) / (chapter_2, epilogue =&gt; optional):</w:t>
       </w:r>
     </w:p>
     <w:p>
@@ -96,7 +96,7 @@
       </w:pPr>
       <w:r>
         <w:rPr/>
-        <w:t>{author_with_optional.fields.firstname}</w:t>
+        <w:t>{text_with_optional.fields.intro}</w:t>
       </w:r>
     </w:p>
     <w:p>
@@ -107,7 +107,7 @@
       </w:pPr>
       <w:r>
         <w:rPr/>
-        <w:t>{author_with_optional.fields.lastname}</w:t>
+        <w:t>{text_with_optional.fields.chapter_1}</w:t>
       </w:r>
     </w:p>
     <w:p>
@@ -118,7 +118,7 @@
       </w:pPr>
       <w:r>
         <w:rPr/>
-        <w:t>{author_with_optional.fields.age}</w:t>
+        <w:t>{text_with_optional.fields.chapter_2}</w:t>
       </w:r>
     </w:p>
     <w:p>
@@ -129,7 +129,17 @@
       </w:pPr>
       <w:r>
         <w:rPr/>
-        <w:t>{author_with_optional.fields.description}</w:t>
+        <w:t>{text_with_optional.fields.epilogue}</w:t>
+      </w:r>
+    </w:p>
+    <w:p>
+      <w:pPr>
+        <w:pStyle w:val="Normal"/>
+        <w:spacing w:before="0" w:after="200"/>
+        <w:rPr/>
+      </w:pPr>
+      <w:r>
+        <w:rPr/>
         <w:br/>
         <w:br/>
       </w:r>
@@ -138,7 +148,7 @@
           <w:b/>
           <w:bCs/>
         </w:rPr>
-        <w:t>Text with full optional object (since you describe author_full_optional as optional in your data structure, you have to assume that all subfields are optional):</w:t>
+        <w:t>Text with full optional object (since you describe text_full_optional as optional in your data structure, you have to assume that all subfields are optional in your data strcuture):</w:t>
       </w:r>
     </w:p>
     <w:p>
@@ -149,7 +159,7 @@
       </w:pPr>
       <w:r>
         <w:rPr/>
-        <w:t>{author_full_optional.fields.firstname}</w:t>
+        <w:t>{text_full_optional.fields.country}</w:t>
       </w:r>
     </w:p>
     <w:p>
@@ -160,7 +170,7 @@
       </w:pPr>
       <w:r>
         <w:rPr/>
-        <w:t>{author_full_optional.lastname}</w:t>
+        <w:t>{text_full_optional.state}</w:t>
       </w:r>
     </w:p>
     <w:p>
@@ -171,7 +181,17 @@
       </w:pPr>
       <w:r>
         <w:rPr/>
-        <w:t>{author_full_optional.description}</w:t>
+        <w:t>{text_full_optional.city}</w:t>
+      </w:r>
+    </w:p>
+    <w:p>
+      <w:pPr>
+        <w:pStyle w:val="Normal"/>
+        <w:spacing w:before="0" w:after="200"/>
+        <w:rPr/>
+      </w:pPr>
+      <w:r>
+        <w:rPr/>
       </w:r>
     </w:p>
     <w:p>
@@ -198,7 +218,35 @@
           <w:b/>
           <w:bCs/>
         </w:rPr>
-        <w:t>Text with full optional object and errors (Here the same example as previous one, you described author as optional BUT you described firstname subfield as required resulting an error if your skip to insert it in your data):</w:t>
+        <w:t xml:space="preserve">Text with full optional object and errors (Here the same example as previous one, you described text_with_error as optional BUT you described model subfield </w:t>
+      </w:r>
+      <w:r>
+        <w:rPr>
+          <w:b/>
+          <w:bCs/>
+        </w:rPr>
+        <w:t>in this object</w:t>
+      </w:r>
+      <w:r>
+        <w:rPr>
+          <w:b/>
+          <w:bCs/>
+        </w:rPr>
+        <w:t xml:space="preserve"> as required resulting an error if your skip to insert </w:t>
+      </w:r>
+      <w:r>
+        <w:rPr>
+          <w:b/>
+          <w:bCs/>
+        </w:rPr>
+        <w:t>this subfield</w:t>
+      </w:r>
+      <w:r>
+        <w:rPr>
+          <w:b/>
+          <w:bCs/>
+        </w:rPr>
+        <w:t xml:space="preserve"> in your data):</w:t>
       </w:r>
     </w:p>
     <w:p>
@@ -209,7 +257,7 @@
       </w:pPr>
       <w:r>
         <w:rPr/>
-        <w:t>{author_with_error.fields.firstname}</w:t>
+        <w:t>{text_with_error.fields.model}</w:t>
       </w:r>
     </w:p>
     <w:p>
@@ -220,7 +268,7 @@
       </w:pPr>
       <w:r>
         <w:rPr/>
-        <w:t>{author_with_error.fields.lastname}</w:t>
+        <w:t>{text_with_error.fields.engine}</w:t>
       </w:r>
     </w:p>
     <w:p>
@@ -231,7 +279,20 @@
       </w:pPr>
       <w:r>
         <w:rPr/>
-        <w:t>{author_with_error.fields.description}</w:t>
+        <w:t>{text_with_error.fields.description}</w:t>
+      </w:r>
+    </w:p>
+    <w:p>
+      <w:pPr>
+        <w:pStyle w:val="Normal"/>
+        <w:spacing w:before="0" w:after="200"/>
+        <w:rPr>
+          <w:b w:val="false"/>
+          <w:bCs w:val="false"/>
+        </w:rPr>
+      </w:pPr>
+      <w:r>
+        <w:rPr/>
       </w:r>
     </w:p>
     <w:sectPr>
@@ -1925,15 +1986,15 @@
       <w:szCs w:val="28"/>
     </w:rPr>
   </w:style>
-  <w:style w:type="paragraph" w:styleId="En-tteetpieddepageuser">
-    <w:name w:val="En-tête et pied de page (user)"/>
+  <w:style w:type="paragraph" w:styleId="En-tteetpieddepage">
+    <w:name w:val="En-tête et pied de page"/>
     <w:basedOn w:val="Normal"/>
     <w:qFormat/>
     <w:pPr/>
     <w:rPr/>
   </w:style>
-  <w:style w:type="paragraph" w:styleId="En-tteetpieddepage">
-    <w:name w:val="En-tête et pied de page"/>
+  <w:style w:type="paragraph" w:styleId="En-tteetpieddepageuser">
+    <w:name w:val="En-tête et pied de page (user)"/>
     <w:basedOn w:val="Normal"/>
     <w:qFormat/>
     <w:pPr/>
@@ -2315,7 +2376,7 @@
   </w:style>
   <w:style w:type="paragraph" w:styleId="IndexHeading">
     <w:name w:val="index heading"/>
-    <w:basedOn w:val="Titreuser"/>
+    <w:basedOn w:val="Titre"/>
     <w:pPr/>
     <w:rPr/>
   </w:style>
@@ -2333,8 +2394,8 @@
     </w:pPr>
     <w:rPr/>
   </w:style>
-  <w:style w:type="numbering" w:styleId="Pasdelisteuser" w:default="1">
-    <w:name w:val="Pas de liste (user)"/>
+  <w:style w:type="numbering" w:styleId="Pasdeliste" w:default="1">
+    <w:name w:val="Pas de liste"/>
     <w:uiPriority w:val="99"/>
     <w:semiHidden/>
     <w:unhideWhenUsed/>

</xml_diff>